<commit_message>
added to the setup doc
</commit_message>
<xml_diff>
--- a/demo-setup.docx
+++ b/demo-setup.docx
@@ -158,8 +158,17 @@
       <w:r>
         <w:t>anytime you make changes.</w:t>
       </w:r>
+    </w:p>
+    <w:p/>
+    <w:p>
+      <w:r>
+        <w:t>Navigate to</w:t>
+      </w:r>
       <w:bookmarkStart w:id="0" w:name="_GoBack"/>
       <w:bookmarkEnd w:id="0"/>
+      <w:r>
+        <w:t xml:space="preserve"> localhost:4200 on your browser</w:t>
+      </w:r>
     </w:p>
     <w:sectPr>
       <w:pgSz w:w="12240" w:h="15840"/>

</xml_diff>